<commit_message>
Added react native to skill set
</commit_message>
<xml_diff>
--- a/Meghal_Resume_FED.docx
+++ b/Meghal_Resume_FED.docx
@@ -1389,7 +1389,13 @@
         <w:rPr>
           <w:rFonts w:ascii="Calibri" w:eastAsia="Calibri" w:hAnsi="Calibri" w:cs="Calibri"/>
         </w:rPr>
-        <w:t>JavaScript, PHP</w:t>
+        <w:t>JavaScript</w:t>
+      </w:r>
+      <w:r>
+        <w:rPr>
+          <w:rFonts w:ascii="Calibri" w:eastAsia="Calibri" w:hAnsi="Calibri" w:cs="Calibri"/>
+        </w:rPr>
+        <w:t>, PHP 5.4+</w:t>
       </w:r>
     </w:p>
     <w:p>
@@ -1445,13 +1451,13 @@
         <w:rPr>
           <w:rFonts w:ascii="Calibri" w:eastAsia="Calibri" w:hAnsi="Calibri" w:cs="Calibri"/>
         </w:rPr>
-        <w:t>React</w:t>
-      </w:r>
-      <w:r>
-        <w:rPr>
-          <w:rFonts w:ascii="Calibri" w:eastAsia="Calibri" w:hAnsi="Calibri" w:cs="Calibri"/>
-        </w:rPr>
-        <w:t>, Node</w:t>
+        <w:t>Node</w:t>
+      </w:r>
+      <w:r>
+        <w:rPr>
+          <w:rFonts w:ascii="Calibri" w:eastAsia="Calibri" w:hAnsi="Calibri" w:cs="Calibri"/>
+        </w:rPr>
+        <w:t>, React, React Native</w:t>
       </w:r>
     </w:p>
     <w:p>
@@ -1503,7 +1509,13 @@
         <w:rPr>
           <w:rFonts w:ascii="Calibri" w:eastAsia="Calibri" w:hAnsi="Calibri" w:cs="Calibri"/>
         </w:rPr>
-        <w:t xml:space="preserve">MySQL, SQL Server+, </w:t>
+        <w:t>MySQL</w:t>
+      </w:r>
+      <w:r>
+        <w:rPr>
+          <w:rFonts w:ascii="Calibri" w:eastAsia="Calibri" w:hAnsi="Calibri" w:cs="Calibri"/>
+        </w:rPr>
+        <w:t xml:space="preserve">, </w:t>
       </w:r>
       <w:r>
         <w:rPr>
@@ -1521,13 +1533,31 @@
         <w:rPr>
           <w:rFonts w:ascii="Calibri" w:eastAsia="Calibri" w:hAnsi="Calibri" w:cs="Calibri"/>
         </w:rPr>
-        <w:t>, Redis</w:t>
-      </w:r>
-      <w:r>
-        <w:rPr>
-          <w:rFonts w:ascii="Calibri" w:eastAsia="Calibri" w:hAnsi="Calibri" w:cs="Calibri"/>
-        </w:rPr>
-        <w:t>, Firebase</w:t>
+        <w:t>,</w:t>
+      </w:r>
+      <w:r>
+        <w:rPr>
+          <w:rFonts w:ascii="Calibri" w:eastAsia="Calibri" w:hAnsi="Calibri" w:cs="Calibri"/>
+        </w:rPr>
+        <w:t xml:space="preserve"> </w:t>
+      </w:r>
+      <w:r>
+        <w:rPr>
+          <w:rFonts w:ascii="Calibri" w:eastAsia="Calibri" w:hAnsi="Calibri" w:cs="Calibri"/>
+        </w:rPr>
+        <w:t>Firebase</w:t>
+      </w:r>
+      <w:r>
+        <w:rPr>
+          <w:rFonts w:ascii="Calibri" w:eastAsia="Calibri" w:hAnsi="Calibri" w:cs="Calibri"/>
+        </w:rPr>
+        <w:t xml:space="preserve">, </w:t>
+      </w:r>
+      <w:r>
+        <w:rPr>
+          <w:rFonts w:ascii="Calibri" w:eastAsia="Calibri" w:hAnsi="Calibri" w:cs="Calibri"/>
+        </w:rPr>
+        <w:t>, SQL Server+</w:t>
       </w:r>
     </w:p>
     <w:p>

</xml_diff>